<commit_message>
Updated the Project Definition Document to add the goals for tuesday
</commit_message>
<xml_diff>
--- a/Afsluttende Projekt H1/Projekt Definition.docx
+++ b/Afsluttende Projekt H1/Projekt Definition.docx
@@ -574,6 +574,75 @@
           <w:sz w:val="24"/>
         </w:rPr>
         <w:t>” og ikke et eller andet kompleks navn.</w:t>
+      </w:r>
+    </w:p>
+    <w:p>
+      <w:pPr>
+        <w:pStyle w:val="Listeafsnit"/>
+        <w:rPr>
+          <w:sz w:val="24"/>
+        </w:rPr>
+      </w:pPr>
+    </w:p>
+    <w:p>
+      <w:pPr>
+        <w:pStyle w:val="Listeafsnit"/>
+        <w:numPr>
+          <w:ilvl w:val="0"/>
+          <w:numId w:val="1"/>
+        </w:numPr>
+        <w:rPr>
+          <w:sz w:val="24"/>
+        </w:rPr>
+      </w:pPr>
+      <w:r>
+        <w:rPr>
+          <w:b/>
+          <w:sz w:val="24"/>
+        </w:rPr>
+        <w:t>Hvor langt når jeg inden slutningen af tirsdag</w:t>
+      </w:r>
+    </w:p>
+    <w:p>
+      <w:pPr>
+        <w:pStyle w:val="Listeafsnit"/>
+        <w:rPr>
+          <w:sz w:val="24"/>
+        </w:rPr>
+      </w:pPr>
+      <w:r>
+        <w:rPr>
+          <w:sz w:val="24"/>
+        </w:rPr>
+        <w:t xml:space="preserve">Jeg vil gerne lave alt der er at lave til </w:t>
+      </w:r>
+      <w:proofErr w:type="spellStart"/>
+      <w:r>
+        <w:rPr>
+          <w:sz w:val="24"/>
+        </w:rPr>
+        <w:t>npc</w:t>
+      </w:r>
+      <w:proofErr w:type="spellEnd"/>
+      <w:r>
+        <w:rPr>
+          <w:sz w:val="24"/>
+        </w:rPr>
+        <w:t>, så man kan snakke og handle med dem.</w:t>
+      </w:r>
+    </w:p>
+    <w:p>
+      <w:pPr>
+        <w:pStyle w:val="Listeafsnit"/>
+        <w:rPr>
+          <w:sz w:val="24"/>
+        </w:rPr>
+      </w:pPr>
+      <w:r>
+        <w:rPr>
+          <w:sz w:val="24"/>
+        </w:rPr>
+        <w:t>Jeg vil også gerne se om jeg kunne nå at få gjort noget ved fjenderne, så de har deres ting som liv og angreb. De skal også være i stand til at slås.</w:t>
       </w:r>
       <w:bookmarkStart w:id="0" w:name="_GoBack"/>
       <w:bookmarkEnd w:id="0"/>

</xml_diff>

<commit_message>
Updated the Project Definition Document to add the goals for wedensday
</commit_message>
<xml_diff>
--- a/Afsluttende Projekt H1/Projekt Definition.docx
+++ b/Afsluttende Projekt H1/Projekt Definition.docx
@@ -643,6 +643,75 @@
           <w:sz w:val="24"/>
         </w:rPr>
         <w:t>Jeg vil også gerne se om jeg kunne nå at få gjort noget ved fjenderne, så de har deres ting som liv og angreb. De skal også være i stand til at slås.</w:t>
+      </w:r>
+    </w:p>
+    <w:p>
+      <w:pPr>
+        <w:pStyle w:val="Listeafsnit"/>
+        <w:rPr>
+          <w:sz w:val="24"/>
+        </w:rPr>
+      </w:pPr>
+    </w:p>
+    <w:p>
+      <w:pPr>
+        <w:pStyle w:val="Listeafsnit"/>
+        <w:numPr>
+          <w:ilvl w:val="0"/>
+          <w:numId w:val="1"/>
+        </w:numPr>
+        <w:rPr>
+          <w:sz w:val="24"/>
+        </w:rPr>
+      </w:pPr>
+      <w:r>
+        <w:rPr>
+          <w:b/>
+          <w:sz w:val="24"/>
+        </w:rPr>
+        <w:t>Hvor langt når jeg inden slutningen af onsdag:</w:t>
+      </w:r>
+    </w:p>
+    <w:p>
+      <w:pPr>
+        <w:pStyle w:val="Listeafsnit"/>
+        <w:rPr>
+          <w:sz w:val="24"/>
+        </w:rPr>
+      </w:pPr>
+      <w:r>
+        <w:rPr>
+          <w:sz w:val="24"/>
+        </w:rPr>
+        <w:t xml:space="preserve">Vil gerne se om jeg kan blive helt færdig med </w:t>
+      </w:r>
+      <w:proofErr w:type="spellStart"/>
+      <w:r>
+        <w:rPr>
+          <w:sz w:val="24"/>
+        </w:rPr>
+        <w:t>POIs</w:t>
+      </w:r>
+      <w:proofErr w:type="spellEnd"/>
+      <w:r>
+        <w:rPr>
+          <w:sz w:val="24"/>
+        </w:rPr>
+        <w:t xml:space="preserve">. De skal indeholde butikker, </w:t>
+      </w:r>
+      <w:proofErr w:type="spellStart"/>
+      <w:r>
+        <w:rPr>
+          <w:sz w:val="24"/>
+        </w:rPr>
+        <w:t>npc’er</w:t>
+      </w:r>
+      <w:proofErr w:type="spellEnd"/>
+      <w:r>
+        <w:rPr>
+          <w:sz w:val="24"/>
+        </w:rPr>
+        <w:t xml:space="preserve"> og mulighed for fjendtligt angreb. Hvis jeg bliver færdig med POI, starter jeg på items.</w:t>
       </w:r>
       <w:bookmarkStart w:id="0" w:name="_GoBack"/>
       <w:bookmarkEnd w:id="0"/>

</xml_diff>